<commit_message>
Thuc Hanh Buoi 4
</commit_message>
<xml_diff>
--- a/ThucHanhBuoi3_TranMyQuyen_1150070037.docx
+++ b/ThucHanhBuoi3_TranMyQuyen_1150070037.docx
@@ -52,6 +52,7 @@
       </w:pPr>
       <w:r>
         <w:rPr>
+          <w:noProof/>
           <w:lang w:val="vi-VN"/>
         </w:rPr>
         <w:drawing>
@@ -13211,6 +13212,7 @@
             </w:r>
             <w:r>
               <w:rPr>
+                <w:noProof/>
                 <w:lang w:val="vi-VN"/>
               </w:rPr>
               <w:drawing>
@@ -13263,6 +13265,7 @@
             </w:pPr>
             <w:r>
               <w:rPr>
+                <w:noProof/>
                 <w:lang w:val="vi-VN"/>
               </w:rPr>
               <w:drawing>
@@ -13350,6 +13353,7 @@
       </w:pPr>
       <w:r>
         <w:rPr>
+          <w:noProof/>
           <w:lang w:val="vi-VN"/>
         </w:rPr>
         <w:drawing>
@@ -13423,6 +13427,7 @@
       </w:pPr>
       <w:r>
         <w:rPr>
+          <w:noProof/>
           <w:lang w:val="vi-VN"/>
         </w:rPr>
         <w:lastRenderedPageBreak/>
@@ -13484,6 +13489,7 @@
       </w:pPr>
       <w:r>
         <w:rPr>
+          <w:noProof/>
           <w:lang w:val="vi-VN"/>
         </w:rPr>
         <w:drawing>
@@ -13531,6 +13537,7 @@
       </w:pPr>
       <w:r>
         <w:rPr>
+          <w:noProof/>
           <w:lang w:val="vi-VN"/>
         </w:rPr>
         <w:drawing>
@@ -13591,6 +13598,7 @@
       </w:pPr>
       <w:r>
         <w:rPr>
+          <w:noProof/>
           <w:lang w:val="vi-VN"/>
         </w:rPr>
         <w:lastRenderedPageBreak/>
@@ -13647,7 +13655,19 @@
         <w:rPr>
           <w:lang w:val="vi-VN"/>
         </w:rPr>
-        <w:t xml:space="preserve">Đưa dữ liẹu vào </w:t>
+        <w:t xml:space="preserve">Đưa dữ </w:t>
+      </w:r>
+      <w:r>
+        <w:rPr>
+          <w:lang w:val="vi-VN"/>
+        </w:rPr>
+        <w:t>liệ</w:t>
+      </w:r>
+      <w:r>
+        <w:rPr>
+          <w:lang w:val="vi-VN"/>
+        </w:rPr>
+        <w:t xml:space="preserve">u vào </w:t>
       </w:r>
       <w:r>
         <w:rPr>
@@ -13664,6 +13684,7 @@
       </w:pPr>
       <w:r>
         <w:rPr>
+          <w:noProof/>
           <w:lang w:val="vi-VN"/>
         </w:rPr>
         <w:drawing>
@@ -13724,6 +13745,7 @@
       </w:pPr>
       <w:r>
         <w:rPr>
+          <w:noProof/>
           <w:lang w:val="vi-VN"/>
         </w:rPr>
         <w:lastRenderedPageBreak/>
@@ -13785,6 +13807,7 @@
       </w:pPr>
       <w:r>
         <w:rPr>
+          <w:noProof/>
           <w:lang w:val="vi-VN"/>
         </w:rPr>
         <w:drawing>
@@ -13869,6 +13892,7 @@
       </w:pPr>
       <w:r>
         <w:rPr>
+          <w:noProof/>
           <w:lang w:val="vi-VN"/>
         </w:rPr>
         <w:drawing>
@@ -20513,6 +20537,7 @@
             </w:r>
             <w:r>
               <w:rPr>
+                <w:noProof/>
                 <w:lang w:val="vi-VN"/>
               </w:rPr>
               <w:drawing>
@@ -20565,6 +20590,7 @@
             </w:pPr>
             <w:r>
               <w:rPr>
+                <w:noProof/>
                 <w:lang w:val="vi-VN"/>
               </w:rPr>
               <w:drawing>
@@ -20644,6 +20670,9 @@
     </w:p>
     <w:p>
       <w:r>
+        <w:rPr>
+          <w:noProof/>
+        </w:rPr>
         <w:drawing>
           <wp:inline distT="0" distB="0" distL="0" distR="0" wp14:anchorId="691DFBB6" wp14:editId="302717E5">
             <wp:extent cx="6299835" cy="2126615"/>
@@ -20683,6 +20712,9 @@
     </w:p>
     <w:p>
       <w:r>
+        <w:rPr>
+          <w:noProof/>
+        </w:rPr>
         <w:drawing>
           <wp:inline distT="0" distB="0" distL="0" distR="0" wp14:anchorId="11641577" wp14:editId="48A54B22">
             <wp:extent cx="6299835" cy="3605530"/>
@@ -20744,6 +20776,7 @@
       </w:pPr>
       <w:r>
         <w:rPr>
+          <w:noProof/>
           <w:lang w:val="vi-VN"/>
         </w:rPr>
         <w:drawing>
@@ -20805,6 +20838,7 @@
       </w:pPr>
       <w:r>
         <w:rPr>
+          <w:noProof/>
           <w:lang w:val="vi-VN"/>
         </w:rPr>
         <w:drawing>
@@ -20865,6 +20899,7 @@
       </w:pPr>
       <w:r>
         <w:rPr>
+          <w:noProof/>
           <w:lang w:val="vi-VN"/>
         </w:rPr>
         <w:drawing>
@@ -20925,6 +20960,7 @@
       </w:pPr>
       <w:r>
         <w:rPr>
+          <w:noProof/>
           <w:lang w:val="vi-VN"/>
         </w:rPr>
         <w:drawing>
@@ -20986,6 +21022,7 @@
       </w:pPr>
       <w:r>
         <w:rPr>
+          <w:noProof/>
           <w:lang w:val="vi-VN"/>
         </w:rPr>
         <w:drawing>
@@ -21646,6 +21683,7 @@
   <w:style w:type="table" w:default="1" w:styleId="TableNormal">
     <w:name w:val="Normal Table"/>
     <w:uiPriority w:val="99"/>
+    <w:semiHidden/>
     <w:unhideWhenUsed/>
     <w:tblPr>
       <w:tblInd w:w="0" w:type="dxa"/>

</xml_diff>